<commit_message>
replaced NJ tree script
</commit_message>
<xml_diff>
--- a/Notes on Methods of Rhinanthus GBS project 2016.docx
+++ b/Notes on Methods of Rhinanthus GBS project 2016.docx
@@ -31,8 +31,6 @@
         </w:rPr>
         <w:t xml:space="preserve">Samples </w:t>
       </w:r>
-      <w:bookmarkStart w:id="0" w:name="_GoBack"/>
-      <w:bookmarkEnd w:id="0"/>
     </w:p>
     <w:p>
       <w:pPr>
@@ -4604,7 +4602,122 @@
         <w:t xml:space="preserve">accordingly). The initial spin at step 10 was increased to 7-9minutes. </w:t>
       </w:r>
       <w:r>
-        <w:t xml:space="preserve">The final incubation period was increased to 7-10 min. </w:t>
+        <w:t>The final incubation pe</w:t>
+      </w:r>
+      <w:r>
+        <w:t xml:space="preserve">riod was increased to 7-10 min. We evaluated DNA quality based on </w:t>
+      </w:r>
+      <w:proofErr w:type="spellStart"/>
+      <w:r>
+        <w:t>agaraose</w:t>
+      </w:r>
+      <w:proofErr w:type="spellEnd"/>
+      <w:r>
+        <w:t xml:space="preserve"> gel visualization and the spectral properties of the sample using </w:t>
+      </w:r>
+      <w:proofErr w:type="spellStart"/>
+      <w:r>
+        <w:t>Nanodrop</w:t>
+      </w:r>
+      <w:proofErr w:type="spellEnd"/>
+      <w:r>
+        <w:t xml:space="preserve"> One/</w:t>
+      </w:r>
+      <w:proofErr w:type="spellStart"/>
+      <w:r>
+        <w:t>One</w:t>
+      </w:r>
+      <w:r>
+        <w:rPr>
+          <w:vertAlign w:val="superscript"/>
+        </w:rPr>
+        <w:t>c</w:t>
+      </w:r>
+      <w:proofErr w:type="spellEnd"/>
+      <w:r>
+        <w:t xml:space="preserve"> UV-Vis spectrophotometer. Only samples with 260/280 ratios </w:t>
+      </w:r>
+      <w:r>
+        <w:rPr>
+          <w:highlight w:val="yellow"/>
+        </w:rPr>
+        <w:t>of 1.8 -1.85</w:t>
+      </w:r>
+      <w:r>
+        <w:t xml:space="preserve"> and </w:t>
+      </w:r>
+      <w:r>
+        <w:rPr>
+          <w:highlight w:val="yellow"/>
+        </w:rPr>
+        <w:t>260/230 ratios greater than 1.5 were</w:t>
+      </w:r>
+      <w:r>
+        <w:t xml:space="preserve"> used for library construction. </w:t>
+      </w:r>
+      <w:r>
+        <w:t xml:space="preserve">DNA concentration was estimated using </w:t>
+      </w:r>
+      <w:proofErr w:type="spellStart"/>
+      <w:r>
+        <w:t>Qubit</w:t>
+      </w:r>
+      <w:proofErr w:type="spellEnd"/>
+      <w:r>
+        <w:t xml:space="preserve"> 3.0 </w:t>
+      </w:r>
+      <w:proofErr w:type="spellStart"/>
+      <w:r>
+        <w:t>flourometric</w:t>
+      </w:r>
+      <w:proofErr w:type="spellEnd"/>
+      <w:r>
+        <w:t xml:space="preserve"> quantitation. </w:t>
+      </w:r>
+      <w:r>
+        <w:t xml:space="preserve">All samples were standardized to </w:t>
+      </w:r>
+      <w:r>
+        <w:rPr>
+          <w:highlight w:val="yellow"/>
+        </w:rPr>
+        <w:t>20ng/</w:t>
+      </w:r>
+      <w:proofErr w:type="spellStart"/>
+      <w:r>
+        <w:rPr>
+          <w:highlight w:val="yellow"/>
+        </w:rPr>
+        <w:t>uL</w:t>
+      </w:r>
+      <w:proofErr w:type="spellEnd"/>
+      <w:r>
+        <w:rPr>
+          <w:highlight w:val="yellow"/>
+        </w:rPr>
+        <w:t xml:space="preserve"> +/2ng/</w:t>
+      </w:r>
+      <w:commentRangeStart w:id="0"/>
+      <w:proofErr w:type="spellStart"/>
+      <w:r>
+        <w:rPr>
+          <w:highlight w:val="yellow"/>
+        </w:rPr>
+        <w:t>uL</w:t>
+      </w:r>
+      <w:commentRangeEnd w:id="0"/>
+      <w:proofErr w:type="spellEnd"/>
+      <w:r>
+        <w:rPr>
+          <w:rStyle w:val="CommentReference"/>
+        </w:rPr>
+        <w:commentReference w:id="0"/>
+      </w:r>
+      <w:r>
+        <w:rPr>
+          <w:highlight w:val="yellow"/>
+        </w:rPr>
+        <w:t>.</w:t>
       </w:r>
     </w:p>
     <w:p/>
@@ -4733,7 +4846,12 @@
         <w:t>ust upstream of the RE cut-site</w:t>
       </w:r>
       <w:r>
-        <w:t>. GBS is similar to RAD but the barcode composition and length results in fewer sequence phasing errors (phase errors is the sequencing errors that usually appear more frequ</w:t>
+        <w:t>. GBS is similar to RAD but the barcode composition and length results in fewer sequence phasing errors (phase</w:t>
+      </w:r>
+      <w:bookmarkStart w:id="1" w:name="_GoBack"/>
+      <w:bookmarkEnd w:id="1"/>
+      <w:r>
+        <w:t xml:space="preserve"> errors is the sequencing errors that usually appear more frequ</w:t>
       </w:r>
       <w:r>
         <w:t>ently towards ends of the reads</w:t>
@@ -5078,6 +5196,33 @@
     </w:sectPr>
   </w:body>
 </w:document>
+</file>
+
+<file path=word/comments.xml><?xml version="1.0" encoding="utf-8"?>
+<w:comments xmlns:wpc="http://schemas.microsoft.com/office/word/2010/wordprocessingCanvas" xmlns:mo="http://schemas.microsoft.com/office/mac/office/2008/main" xmlns:mc="http://schemas.openxmlformats.org/markup-compatibility/2006" xmlns:mv="urn:schemas-microsoft-com:mac:vml" xmlns:o="urn:schemas-microsoft-com:office:office" xmlns:r="http://schemas.openxmlformats.org/officeDocument/2006/relationships" xmlns:m="http://schemas.openxmlformats.org/officeDocument/2006/math" xmlns:v="urn:schemas-microsoft-com:vml" xmlns:wp14="http://schemas.microsoft.com/office/word/2010/wordprocessingDrawing" xmlns:wp="http://schemas.openxmlformats.org/drawingml/2006/wordprocessingDrawing" xmlns:w10="urn:schemas-microsoft-com:office:word" xmlns:w="http://schemas.openxmlformats.org/wordprocessingml/2006/main" xmlns:w14="http://schemas.microsoft.com/office/word/2010/wordml" xmlns:w15="http://schemas.microsoft.com/office/word/2012/wordml" xmlns:wpg="http://schemas.microsoft.com/office/word/2010/wordprocessingGroup" xmlns:wpi="http://schemas.microsoft.com/office/word/2010/wordprocessingInk" xmlns:wne="http://schemas.microsoft.com/office/word/2006/wordml" xmlns:wps="http://schemas.microsoft.com/office/word/2010/wordprocessingShape" mc:Ignorable="w14 w15 wp14">
+  <w:comment w:id="0" w:author="Microsoft Office User" w:date="2016-11-10T08:09:00Z" w:initials="Office">
+    <w:p>
+      <w:pPr>
+        <w:pStyle w:val="CommentText"/>
+      </w:pPr>
+      <w:r>
+        <w:rPr>
+          <w:rStyle w:val="CommentReference"/>
+        </w:rPr>
+        <w:annotationRef/>
+      </w:r>
+      <w:r>
+        <w:t xml:space="preserve">These values need to be checked against our lab books. </w:t>
+      </w:r>
+    </w:p>
+  </w:comment>
+</w:comments>
+</file>
+
+<file path=word/commentsExtended.xml><?xml version="1.0" encoding="utf-8"?>
+<w15:commentsEx xmlns:wpc="http://schemas.microsoft.com/office/word/2010/wordprocessingCanvas" xmlns:mo="http://schemas.microsoft.com/office/mac/office/2008/main" xmlns:mc="http://schemas.openxmlformats.org/markup-compatibility/2006" xmlns:mv="urn:schemas-microsoft-com:mac:vml" xmlns:o="urn:schemas-microsoft-com:office:office" xmlns:r="http://schemas.openxmlformats.org/officeDocument/2006/relationships" xmlns:m="http://schemas.openxmlformats.org/officeDocument/2006/math" xmlns:v="urn:schemas-microsoft-com:vml" xmlns:wp14="http://schemas.microsoft.com/office/word/2010/wordprocessingDrawing" xmlns:wp="http://schemas.openxmlformats.org/drawingml/2006/wordprocessingDrawing" xmlns:w10="urn:schemas-microsoft-com:office:word" xmlns:w="http://schemas.openxmlformats.org/wordprocessingml/2006/main" xmlns:w14="http://schemas.microsoft.com/office/word/2010/wordml" xmlns:w15="http://schemas.microsoft.com/office/word/2012/wordml" xmlns:wpg="http://schemas.microsoft.com/office/word/2010/wordprocessingGroup" xmlns:wpi="http://schemas.microsoft.com/office/word/2010/wordprocessingInk" xmlns:wne="http://schemas.microsoft.com/office/word/2006/wordml" xmlns:wps="http://schemas.microsoft.com/office/word/2010/wordprocessingShape" mc:Ignorable="w14 w15 wp14">
+  <w15:commentEx w15:paraId="4BA9EA69" w15:done="0"/>
+</w15:commentsEx>
 </file>
 
 <file path=word/numbering.xml><?xml version="1.0" encoding="utf-8"?>
@@ -5175,6 +5320,14 @@
     <w:abstractNumId w:val="0"/>
   </w:num>
 </w:numbering>
+</file>
+
+<file path=word/people.xml><?xml version="1.0" encoding="utf-8"?>
+<w15:people xmlns:wpc="http://schemas.microsoft.com/office/word/2010/wordprocessingCanvas" xmlns:mo="http://schemas.microsoft.com/office/mac/office/2008/main" xmlns:mc="http://schemas.openxmlformats.org/markup-compatibility/2006" xmlns:mv="urn:schemas-microsoft-com:mac:vml" xmlns:o="urn:schemas-microsoft-com:office:office" xmlns:r="http://schemas.openxmlformats.org/officeDocument/2006/relationships" xmlns:m="http://schemas.openxmlformats.org/officeDocument/2006/math" xmlns:v="urn:schemas-microsoft-com:vml" xmlns:wp14="http://schemas.microsoft.com/office/word/2010/wordprocessingDrawing" xmlns:wp="http://schemas.openxmlformats.org/drawingml/2006/wordprocessingDrawing" xmlns:w10="urn:schemas-microsoft-com:office:word" xmlns:w="http://schemas.openxmlformats.org/wordprocessingml/2006/main" xmlns:w14="http://schemas.microsoft.com/office/word/2010/wordml" xmlns:w15="http://schemas.microsoft.com/office/word/2012/wordml" xmlns:wpg="http://schemas.microsoft.com/office/word/2010/wordprocessingGroup" xmlns:wpi="http://schemas.microsoft.com/office/word/2010/wordprocessingInk" xmlns:wne="http://schemas.microsoft.com/office/word/2006/wordml" xmlns:wps="http://schemas.microsoft.com/office/word/2010/wordprocessingShape" mc:Ignorable="w14 w15 wp14">
+  <w15:person w15:author="Microsoft Office User">
+    <w15:presenceInfo w15:providerId="None" w15:userId="Microsoft Office User"/>
+  </w15:person>
+</w15:people>
 </file>
 
 <file path=word/styles.xml><?xml version="1.0" encoding="utf-8"?>
@@ -5649,6 +5802,95 @@
       </w:tblCellMar>
     </w:tblPr>
   </w:style>
+  <w:style w:type="character" w:styleId="CommentReference">
+    <w:name w:val="annotation reference"/>
+    <w:basedOn w:val="DefaultParagraphFont"/>
+    <w:uiPriority w:val="99"/>
+    <w:semiHidden/>
+    <w:unhideWhenUsed/>
+    <w:rsid w:val="00147F36"/>
+    <w:rPr>
+      <w:sz w:val="18"/>
+      <w:szCs w:val="18"/>
+    </w:rPr>
+  </w:style>
+  <w:style w:type="paragraph" w:styleId="CommentText">
+    <w:name w:val="annotation text"/>
+    <w:basedOn w:val="Normal"/>
+    <w:link w:val="CommentTextChar"/>
+    <w:uiPriority w:val="99"/>
+    <w:semiHidden/>
+    <w:unhideWhenUsed/>
+    <w:rsid w:val="00147F36"/>
+  </w:style>
+  <w:style w:type="character" w:customStyle="1" w:styleId="CommentTextChar">
+    <w:name w:val="Comment Text Char"/>
+    <w:basedOn w:val="DefaultParagraphFont"/>
+    <w:link w:val="CommentText"/>
+    <w:uiPriority w:val="99"/>
+    <w:semiHidden/>
+    <w:rsid w:val="00147F36"/>
+    <w:rPr>
+      <w:rFonts w:ascii="Times New Roman" w:hAnsi="Times New Roman" w:cs="Times New Roman"/>
+    </w:rPr>
+  </w:style>
+  <w:style w:type="paragraph" w:styleId="CommentSubject">
+    <w:name w:val="annotation subject"/>
+    <w:basedOn w:val="CommentText"/>
+    <w:next w:val="CommentText"/>
+    <w:link w:val="CommentSubjectChar"/>
+    <w:uiPriority w:val="99"/>
+    <w:semiHidden/>
+    <w:unhideWhenUsed/>
+    <w:rsid w:val="00147F36"/>
+    <w:rPr>
+      <w:b/>
+      <w:bCs/>
+      <w:sz w:val="20"/>
+      <w:szCs w:val="20"/>
+    </w:rPr>
+  </w:style>
+  <w:style w:type="character" w:customStyle="1" w:styleId="CommentSubjectChar">
+    <w:name w:val="Comment Subject Char"/>
+    <w:basedOn w:val="CommentTextChar"/>
+    <w:link w:val="CommentSubject"/>
+    <w:uiPriority w:val="99"/>
+    <w:semiHidden/>
+    <w:rsid w:val="00147F36"/>
+    <w:rPr>
+      <w:rFonts w:ascii="Times New Roman" w:hAnsi="Times New Roman" w:cs="Times New Roman"/>
+      <w:b/>
+      <w:bCs/>
+      <w:sz w:val="20"/>
+      <w:szCs w:val="20"/>
+    </w:rPr>
+  </w:style>
+  <w:style w:type="paragraph" w:styleId="BalloonText">
+    <w:name w:val="Balloon Text"/>
+    <w:basedOn w:val="Normal"/>
+    <w:link w:val="BalloonTextChar"/>
+    <w:uiPriority w:val="99"/>
+    <w:semiHidden/>
+    <w:unhideWhenUsed/>
+    <w:rsid w:val="00147F36"/>
+    <w:rPr>
+      <w:sz w:val="18"/>
+      <w:szCs w:val="18"/>
+    </w:rPr>
+  </w:style>
+  <w:style w:type="character" w:customStyle="1" w:styleId="BalloonTextChar">
+    <w:name w:val="Balloon Text Char"/>
+    <w:basedOn w:val="DefaultParagraphFont"/>
+    <w:link w:val="BalloonText"/>
+    <w:uiPriority w:val="99"/>
+    <w:semiHidden/>
+    <w:rsid w:val="00147F36"/>
+    <w:rPr>
+      <w:rFonts w:ascii="Times New Roman" w:hAnsi="Times New Roman" w:cs="Times New Roman"/>
+      <w:sz w:val="18"/>
+      <w:szCs w:val="18"/>
+    </w:rPr>
+  </w:style>
 </w:styles>
 </file>
 

</xml_diff>